<commit_message>
Grobplanung (ohne effektive Daten, lediglich Aufwandschätzung)
</commit_message>
<xml_diff>
--- a/docs/02 Pflichtenheft/Pflichtenheft.docx
+++ b/docs/02 Pflichtenheft/Pflichtenheft.docx
@@ -984,21 +984,19 @@
             <w:br w:type="page"/>
           </w:r>
         </w:p>
-        <w:bookmarkStart w:id="1" w:name="_GoBack" w:displacedByCustomXml="next"/>
-        <w:bookmarkEnd w:id="1" w:displacedByCustomXml="next"/>
       </w:sdtContent>
     </w:sdt>
     <w:p>
       <w:pPr>
         <w:pStyle w:val="berschrift1"/>
       </w:pPr>
-      <w:bookmarkStart w:id="2" w:name="_Toc428961649"/>
+      <w:bookmarkStart w:id="1" w:name="_Toc429943049"/>
       <w:bookmarkEnd w:id="0"/>
       <w:r>
         <w:lastRenderedPageBreak/>
         <w:t>Versionen</w:t>
       </w:r>
-      <w:bookmarkEnd w:id="2"/>
+      <w:bookmarkEnd w:id="1"/>
     </w:p>
     <w:tbl>
       <w:tblPr>
@@ -1363,7 +1361,7 @@
           <w:r>
             <w:fldChar w:fldCharType="separate"/>
           </w:r>
-          <w:hyperlink w:anchor="_Toc428961649" w:history="1">
+          <w:hyperlink w:anchor="_Toc429943049" w:history="1">
             <w:r>
               <w:rPr>
                 <w:rStyle w:val="Hyperlink"/>
@@ -1405,7 +1403,7 @@
                 <w:noProof/>
                 <w:webHidden/>
               </w:rPr>
-              <w:instrText xml:space="preserve"> PAGEREF _Toc428961649 \h </w:instrText>
+              <w:instrText xml:space="preserve"> PAGEREF _Toc429943049 \h </w:instrText>
             </w:r>
             <w:r>
               <w:rPr>
@@ -1445,7 +1443,7 @@
               <w:lang w:eastAsia="de-CH"/>
             </w:rPr>
           </w:pPr>
-          <w:hyperlink w:anchor="_Toc428961650" w:history="1">
+          <w:hyperlink w:anchor="_Toc429943050" w:history="1">
             <w:r>
               <w:rPr>
                 <w:rStyle w:val="Hyperlink"/>
@@ -1487,7 +1485,7 @@
                 <w:noProof/>
                 <w:webHidden/>
               </w:rPr>
-              <w:instrText xml:space="preserve"> PAGEREF _Toc428961650 \h </w:instrText>
+              <w:instrText xml:space="preserve"> PAGEREF _Toc429943050 \h </w:instrText>
             </w:r>
             <w:r>
               <w:rPr>
@@ -1527,7 +1525,7 @@
               <w:lang w:eastAsia="de-CH"/>
             </w:rPr>
           </w:pPr>
-          <w:hyperlink w:anchor="_Toc428961651" w:history="1">
+          <w:hyperlink w:anchor="_Toc429943051" w:history="1">
             <w:r>
               <w:rPr>
                 <w:rStyle w:val="Hyperlink"/>
@@ -1569,7 +1567,7 @@
                 <w:noProof/>
                 <w:webHidden/>
               </w:rPr>
-              <w:instrText xml:space="preserve"> PAGEREF _Toc428961651 \h </w:instrText>
+              <w:instrText xml:space="preserve"> PAGEREF _Toc429943051 \h </w:instrText>
             </w:r>
             <w:r>
               <w:rPr>
@@ -1611,7 +1609,7 @@
               <w14:ligatures w14:val="none"/>
             </w:rPr>
           </w:pPr>
-          <w:hyperlink w:anchor="_Toc428961652" w:history="1">
+          <w:hyperlink w:anchor="_Toc429943052" w:history="1">
             <w:r>
               <w:rPr>
                 <w:rStyle w:val="Hyperlink"/>
@@ -1632,7 +1630,7 @@
               <w:rPr>
                 <w:rStyle w:val="Hyperlink"/>
               </w:rPr>
-              <w:t>Ausgangslage</w:t>
+              <w:t>Projektorganisation</w:t>
             </w:r>
             <w:r>
               <w:rPr>
@@ -1650,7 +1648,7 @@
               <w:rPr>
                 <w:webHidden/>
               </w:rPr>
-              <w:instrText xml:space="preserve"> PAGEREF _Toc428961652 \h </w:instrText>
+              <w:instrText xml:space="preserve"> PAGEREF _Toc429943052 \h </w:instrText>
             </w:r>
             <w:r>
               <w:rPr>
@@ -1688,7 +1686,7 @@
               <w14:ligatures w14:val="none"/>
             </w:rPr>
           </w:pPr>
-          <w:hyperlink w:anchor="_Toc428961653" w:history="1">
+          <w:hyperlink w:anchor="_Toc429943053" w:history="1">
             <w:r>
               <w:rPr>
                 <w:rStyle w:val="Hyperlink"/>
@@ -1709,7 +1707,7 @@
               <w:rPr>
                 <w:rStyle w:val="Hyperlink"/>
               </w:rPr>
-              <w:t>Ziele</w:t>
+              <w:t>Information &amp; Kommunikation</w:t>
             </w:r>
             <w:r>
               <w:rPr>
@@ -1727,7 +1725,7 @@
               <w:rPr>
                 <w:webHidden/>
               </w:rPr>
-              <w:instrText xml:space="preserve"> PAGEREF _Toc428961653 \h </w:instrText>
+              <w:instrText xml:space="preserve"> PAGEREF _Toc429943053 \h </w:instrText>
             </w:r>
             <w:r>
               <w:rPr>
@@ -1748,6 +1746,88 @@
             </w:r>
             <w:r>
               <w:rPr>
+                <w:webHidden/>
+              </w:rPr>
+              <w:fldChar w:fldCharType="end"/>
+            </w:r>
+          </w:hyperlink>
+        </w:p>
+        <w:p>
+          <w:pPr>
+            <w:pStyle w:val="Verzeichnis1"/>
+            <w:rPr>
+              <w:rFonts w:asciiTheme="minorHAnsi" w:hAnsiTheme="minorHAnsi"/>
+              <w:noProof/>
+              <w:lang w:eastAsia="de-CH"/>
+            </w:rPr>
+          </w:pPr>
+          <w:hyperlink w:anchor="_Toc429943054" w:history="1">
+            <w:r>
+              <w:rPr>
+                <w:rStyle w:val="Hyperlink"/>
+                <w:noProof/>
+              </w:rPr>
+              <w:t>4</w:t>
+            </w:r>
+            <w:r>
+              <w:rPr>
+                <w:rFonts w:asciiTheme="minorHAnsi" w:hAnsiTheme="minorHAnsi"/>
+                <w:noProof/>
+                <w:lang w:eastAsia="de-CH"/>
+              </w:rPr>
+              <w:tab/>
+            </w:r>
+            <w:r>
+              <w:rPr>
+                <w:rStyle w:val="Hyperlink"/>
+                <w:noProof/>
+              </w:rPr>
+              <w:t>Grundlagen</w:t>
+            </w:r>
+            <w:r>
+              <w:rPr>
+                <w:noProof/>
+                <w:webHidden/>
+              </w:rPr>
+              <w:tab/>
+            </w:r>
+            <w:r>
+              <w:rPr>
+                <w:noProof/>
+                <w:webHidden/>
+              </w:rPr>
+              <w:fldChar w:fldCharType="begin"/>
+            </w:r>
+            <w:r>
+              <w:rPr>
+                <w:noProof/>
+                <w:webHidden/>
+              </w:rPr>
+              <w:instrText xml:space="preserve"> PAGEREF _Toc429943054 \h </w:instrText>
+            </w:r>
+            <w:r>
+              <w:rPr>
+                <w:noProof/>
+                <w:webHidden/>
+              </w:rPr>
+            </w:r>
+            <w:r>
+              <w:rPr>
+                <w:noProof/>
+                <w:webHidden/>
+              </w:rPr>
+              <w:fldChar w:fldCharType="separate"/>
+            </w:r>
+            <w:r>
+              <w:rPr>
+                <w:noProof/>
+                <w:webHidden/>
+              </w:rPr>
+              <w:t>4</w:t>
+            </w:r>
+            <w:r>
+              <w:rPr>
+                <w:noProof/>
                 <w:webHidden/>
               </w:rPr>
               <w:fldChar w:fldCharType="end"/>
@@ -1765,12 +1845,12 @@
               <w14:ligatures w14:val="none"/>
             </w:rPr>
           </w:pPr>
-          <w:hyperlink w:anchor="_Toc428961654" w:history="1">
+          <w:hyperlink w:anchor="_Toc429943055" w:history="1">
             <w:r>
               <w:rPr>
                 <w:rStyle w:val="Hyperlink"/>
               </w:rPr>
-              <w:t>3.3</w:t>
+              <w:t>4.1</w:t>
             </w:r>
             <w:r>
               <w:rPr>
@@ -1786,7 +1866,7 @@
               <w:rPr>
                 <w:rStyle w:val="Hyperlink"/>
               </w:rPr>
-              <w:t>Projektorganisation</w:t>
+              <w:t>Vorarbeiten</w:t>
             </w:r>
             <w:r>
               <w:rPr>
@@ -1804,7 +1884,7 @@
               <w:rPr>
                 <w:webHidden/>
               </w:rPr>
-              <w:instrText xml:space="preserve"> PAGEREF _Toc428961654 \h </w:instrText>
+              <w:instrText xml:space="preserve"> PAGEREF _Toc429943055 \h </w:instrText>
             </w:r>
             <w:r>
               <w:rPr>
@@ -1825,6 +1905,88 @@
             </w:r>
             <w:r>
               <w:rPr>
+                <w:webHidden/>
+              </w:rPr>
+              <w:fldChar w:fldCharType="end"/>
+            </w:r>
+          </w:hyperlink>
+        </w:p>
+        <w:p>
+          <w:pPr>
+            <w:pStyle w:val="Verzeichnis1"/>
+            <w:rPr>
+              <w:rFonts w:asciiTheme="minorHAnsi" w:hAnsiTheme="minorHAnsi"/>
+              <w:noProof/>
+              <w:lang w:eastAsia="de-CH"/>
+            </w:rPr>
+          </w:pPr>
+          <w:hyperlink w:anchor="_Toc429943056" w:history="1">
+            <w:r>
+              <w:rPr>
+                <w:rStyle w:val="Hyperlink"/>
+                <w:noProof/>
+              </w:rPr>
+              <w:t>5</w:t>
+            </w:r>
+            <w:r>
+              <w:rPr>
+                <w:rFonts w:asciiTheme="minorHAnsi" w:hAnsiTheme="minorHAnsi"/>
+                <w:noProof/>
+                <w:lang w:eastAsia="de-CH"/>
+              </w:rPr>
+              <w:tab/>
+            </w:r>
+            <w:r>
+              <w:rPr>
+                <w:rStyle w:val="Hyperlink"/>
+                <w:noProof/>
+              </w:rPr>
+              <w:t>Anforderungsanalyse</w:t>
+            </w:r>
+            <w:r>
+              <w:rPr>
+                <w:noProof/>
+                <w:webHidden/>
+              </w:rPr>
+              <w:tab/>
+            </w:r>
+            <w:r>
+              <w:rPr>
+                <w:noProof/>
+                <w:webHidden/>
+              </w:rPr>
+              <w:fldChar w:fldCharType="begin"/>
+            </w:r>
+            <w:r>
+              <w:rPr>
+                <w:noProof/>
+                <w:webHidden/>
+              </w:rPr>
+              <w:instrText xml:space="preserve"> PAGEREF _Toc429943056 \h </w:instrText>
+            </w:r>
+            <w:r>
+              <w:rPr>
+                <w:noProof/>
+                <w:webHidden/>
+              </w:rPr>
+            </w:r>
+            <w:r>
+              <w:rPr>
+                <w:noProof/>
+                <w:webHidden/>
+              </w:rPr>
+              <w:fldChar w:fldCharType="separate"/>
+            </w:r>
+            <w:r>
+              <w:rPr>
+                <w:noProof/>
+                <w:webHidden/>
+              </w:rPr>
+              <w:t>4</w:t>
+            </w:r>
+            <w:r>
+              <w:rPr>
+                <w:noProof/>
                 <w:webHidden/>
               </w:rPr>
               <w:fldChar w:fldCharType="end"/>
@@ -1842,12 +2004,12 @@
               <w14:ligatures w14:val="none"/>
             </w:rPr>
           </w:pPr>
-          <w:hyperlink w:anchor="_Toc428961655" w:history="1">
+          <w:hyperlink w:anchor="_Toc429943057" w:history="1">
             <w:r>
               <w:rPr>
                 <w:rStyle w:val="Hyperlink"/>
               </w:rPr>
-              <w:t>3.4</w:t>
+              <w:t>5.1</w:t>
             </w:r>
             <w:r>
               <w:rPr>
@@ -1863,7 +2025,7 @@
               <w:rPr>
                 <w:rStyle w:val="Hyperlink"/>
               </w:rPr>
-              <w:t>Information &amp; Kommunikation</w:t>
+              <w:t>Ausgangslage</w:t>
             </w:r>
             <w:r>
               <w:rPr>
@@ -1881,7 +2043,7 @@
               <w:rPr>
                 <w:webHidden/>
               </w:rPr>
-              <w:instrText xml:space="preserve"> PAGEREF _Toc428961655 \h </w:instrText>
+              <w:instrText xml:space="preserve"> PAGEREF _Toc429943057 \h </w:instrText>
             </w:r>
             <w:r>
               <w:rPr>
@@ -1902,88 +2064,6 @@
             </w:r>
             <w:r>
               <w:rPr>
-                <w:webHidden/>
-              </w:rPr>
-              <w:fldChar w:fldCharType="end"/>
-            </w:r>
-          </w:hyperlink>
-        </w:p>
-        <w:p>
-          <w:pPr>
-            <w:pStyle w:val="Verzeichnis1"/>
-            <w:rPr>
-              <w:rFonts w:asciiTheme="minorHAnsi" w:hAnsiTheme="minorHAnsi"/>
-              <w:noProof/>
-              <w:lang w:eastAsia="de-CH"/>
-            </w:rPr>
-          </w:pPr>
-          <w:hyperlink w:anchor="_Toc428961656" w:history="1">
-            <w:r>
-              <w:rPr>
-                <w:rStyle w:val="Hyperlink"/>
-                <w:noProof/>
-              </w:rPr>
-              <w:t>4</w:t>
-            </w:r>
-            <w:r>
-              <w:rPr>
-                <w:rFonts w:asciiTheme="minorHAnsi" w:hAnsiTheme="minorHAnsi"/>
-                <w:noProof/>
-                <w:lang w:eastAsia="de-CH"/>
-              </w:rPr>
-              <w:tab/>
-            </w:r>
-            <w:r>
-              <w:rPr>
-                <w:rStyle w:val="Hyperlink"/>
-                <w:noProof/>
-              </w:rPr>
-              <w:t>Grundlagen</w:t>
-            </w:r>
-            <w:r>
-              <w:rPr>
-                <w:noProof/>
-                <w:webHidden/>
-              </w:rPr>
-              <w:tab/>
-            </w:r>
-            <w:r>
-              <w:rPr>
-                <w:noProof/>
-                <w:webHidden/>
-              </w:rPr>
-              <w:fldChar w:fldCharType="begin"/>
-            </w:r>
-            <w:r>
-              <w:rPr>
-                <w:noProof/>
-                <w:webHidden/>
-              </w:rPr>
-              <w:instrText xml:space="preserve"> PAGEREF _Toc428961656 \h </w:instrText>
-            </w:r>
-            <w:r>
-              <w:rPr>
-                <w:noProof/>
-                <w:webHidden/>
-              </w:rPr>
-            </w:r>
-            <w:r>
-              <w:rPr>
-                <w:noProof/>
-                <w:webHidden/>
-              </w:rPr>
-              <w:fldChar w:fldCharType="separate"/>
-            </w:r>
-            <w:r>
-              <w:rPr>
-                <w:noProof/>
-                <w:webHidden/>
-              </w:rPr>
-              <w:t>5</w:t>
-            </w:r>
-            <w:r>
-              <w:rPr>
-                <w:noProof/>
                 <w:webHidden/>
               </w:rPr>
               <w:fldChar w:fldCharType="end"/>
@@ -2001,12 +2081,12 @@
               <w14:ligatures w14:val="none"/>
             </w:rPr>
           </w:pPr>
-          <w:hyperlink w:anchor="_Toc428961657" w:history="1">
+          <w:hyperlink w:anchor="_Toc429943058" w:history="1">
             <w:r>
               <w:rPr>
                 <w:rStyle w:val="Hyperlink"/>
               </w:rPr>
-              <w:t>4.1</w:t>
+              <w:t>5.2</w:t>
             </w:r>
             <w:r>
               <w:rPr>
@@ -2022,7 +2102,7 @@
               <w:rPr>
                 <w:rStyle w:val="Hyperlink"/>
               </w:rPr>
-              <w:t>Vorarbeiten</w:t>
+              <w:t>Ziele</w:t>
             </w:r>
             <w:r>
               <w:rPr>
@@ -2040,7 +2120,7 @@
               <w:rPr>
                 <w:webHidden/>
               </w:rPr>
-              <w:instrText xml:space="preserve"> PAGEREF _Toc428961657 \h </w:instrText>
+              <w:instrText xml:space="preserve"> PAGEREF _Toc429943058 \h </w:instrText>
             </w:r>
             <w:r>
               <w:rPr>
@@ -2057,7 +2137,7 @@
               <w:rPr>
                 <w:webHidden/>
               </w:rPr>
-              <w:t>5</w:t>
+              <w:t>4</w:t>
             </w:r>
             <w:r>
               <w:rPr>
@@ -2076,13 +2156,13 @@
               <w:lang w:eastAsia="de-CH"/>
             </w:rPr>
           </w:pPr>
-          <w:hyperlink w:anchor="_Toc428961658" w:history="1">
+          <w:hyperlink w:anchor="_Toc429943059" w:history="1">
             <w:r>
               <w:rPr>
                 <w:rStyle w:val="Hyperlink"/>
                 <w:noProof/>
               </w:rPr>
-              <w:t>5</w:t>
+              <w:t>6</w:t>
             </w:r>
             <w:r>
               <w:rPr>
@@ -2118,7 +2198,7 @@
                 <w:noProof/>
                 <w:webHidden/>
               </w:rPr>
-              <w:instrText xml:space="preserve"> PAGEREF _Toc428961658 \h </w:instrText>
+              <w:instrText xml:space="preserve"> PAGEREF _Toc429943059 \h </w:instrText>
             </w:r>
             <w:r>
               <w:rPr>
@@ -2160,12 +2240,12 @@
               <w14:ligatures w14:val="none"/>
             </w:rPr>
           </w:pPr>
-          <w:hyperlink w:anchor="_Toc428961659" w:history="1">
+          <w:hyperlink w:anchor="_Toc429943060" w:history="1">
             <w:r>
               <w:rPr>
                 <w:rStyle w:val="Hyperlink"/>
               </w:rPr>
-              <w:t>5.1</w:t>
+              <w:t>6.1</w:t>
             </w:r>
             <w:r>
               <w:rPr>
@@ -2199,7 +2279,7 @@
               <w:rPr>
                 <w:webHidden/>
               </w:rPr>
-              <w:instrText xml:space="preserve"> PAGEREF _Toc428961659 \h </w:instrText>
+              <w:instrText xml:space="preserve"> PAGEREF _Toc429943060 \h </w:instrText>
             </w:r>
             <w:r>
               <w:rPr>
@@ -2237,12 +2317,12 @@
               <w14:ligatures w14:val="none"/>
             </w:rPr>
           </w:pPr>
-          <w:hyperlink w:anchor="_Toc428961660" w:history="1">
+          <w:hyperlink w:anchor="_Toc429943061" w:history="1">
             <w:r>
               <w:rPr>
                 <w:rStyle w:val="Hyperlink"/>
               </w:rPr>
-              <w:t>5.2</w:t>
+              <w:t>6.2</w:t>
             </w:r>
             <w:r>
               <w:rPr>
@@ -2276,7 +2356,7 @@
               <w:rPr>
                 <w:webHidden/>
               </w:rPr>
-              <w:instrText xml:space="preserve"> PAGEREF _Toc428961660 \h </w:instrText>
+              <w:instrText xml:space="preserve"> PAGEREF _Toc429943061 \h </w:instrText>
             </w:r>
             <w:r>
               <w:rPr>
@@ -2312,13 +2392,13 @@
               <w:lang w:eastAsia="de-CH"/>
             </w:rPr>
           </w:pPr>
-          <w:hyperlink w:anchor="_Toc428961661" w:history="1">
+          <w:hyperlink w:anchor="_Toc429943062" w:history="1">
             <w:r>
               <w:rPr>
                 <w:rStyle w:val="Hyperlink"/>
                 <w:noProof/>
               </w:rPr>
-              <w:t>6</w:t>
+              <w:t>7</w:t>
             </w:r>
             <w:r>
               <w:rPr>
@@ -2354,7 +2434,7 @@
                 <w:noProof/>
                 <w:webHidden/>
               </w:rPr>
-              <w:instrText xml:space="preserve"> PAGEREF _Toc428961661 \h </w:instrText>
+              <w:instrText xml:space="preserve"> PAGEREF _Toc429943062 \h </w:instrText>
             </w:r>
             <w:r>
               <w:rPr>
@@ -2394,13 +2474,13 @@
               <w:lang w:eastAsia="de-CH"/>
             </w:rPr>
           </w:pPr>
-          <w:hyperlink w:anchor="_Toc428961662" w:history="1">
+          <w:hyperlink w:anchor="_Toc429943063" w:history="1">
             <w:r>
               <w:rPr>
                 <w:rStyle w:val="Hyperlink"/>
                 <w:noProof/>
               </w:rPr>
-              <w:t>7</w:t>
+              <w:t>8</w:t>
             </w:r>
             <w:r>
               <w:rPr>
@@ -2436,7 +2516,7 @@
                 <w:noProof/>
                 <w:webHidden/>
               </w:rPr>
-              <w:instrText xml:space="preserve"> PAGEREF _Toc428961662 \h </w:instrText>
+              <w:instrText xml:space="preserve"> PAGEREF _Toc429943063 \h </w:instrText>
             </w:r>
             <w:r>
               <w:rPr>
@@ -2476,13 +2556,13 @@
               <w:lang w:eastAsia="de-CH"/>
             </w:rPr>
           </w:pPr>
-          <w:hyperlink w:anchor="_Toc428961663" w:history="1">
+          <w:hyperlink w:anchor="_Toc429943064" w:history="1">
             <w:r>
               <w:rPr>
                 <w:rStyle w:val="Hyperlink"/>
                 <w:noProof/>
               </w:rPr>
-              <w:t>8</w:t>
+              <w:t>9</w:t>
             </w:r>
             <w:r>
               <w:rPr>
@@ -2518,7 +2598,7 @@
                 <w:noProof/>
                 <w:webHidden/>
               </w:rPr>
-              <w:instrText xml:space="preserve"> PAGEREF _Toc428961663 \h </w:instrText>
+              <w:instrText xml:space="preserve"> PAGEREF _Toc429943064 \h </w:instrText>
             </w:r>
             <w:r>
               <w:rPr>
@@ -2558,13 +2638,13 @@
               <w:lang w:eastAsia="de-CH"/>
             </w:rPr>
           </w:pPr>
-          <w:hyperlink w:anchor="_Toc428961664" w:history="1">
+          <w:hyperlink w:anchor="_Toc429943065" w:history="1">
             <w:r>
               <w:rPr>
                 <w:rStyle w:val="Hyperlink"/>
                 <w:noProof/>
               </w:rPr>
-              <w:t>9</w:t>
+              <w:t>10</w:t>
             </w:r>
             <w:r>
               <w:rPr>
@@ -2600,7 +2680,7 @@
                 <w:noProof/>
                 <w:webHidden/>
               </w:rPr>
-              <w:instrText xml:space="preserve"> PAGEREF _Toc428961664 \h </w:instrText>
+              <w:instrText xml:space="preserve"> PAGEREF _Toc429943065 \h </w:instrText>
             </w:r>
             <w:r>
               <w:rPr>
@@ -2640,13 +2720,13 @@
               <w:lang w:eastAsia="de-CH"/>
             </w:rPr>
           </w:pPr>
-          <w:hyperlink w:anchor="_Toc428961665" w:history="1">
+          <w:hyperlink w:anchor="_Toc429943066" w:history="1">
             <w:r>
               <w:rPr>
                 <w:rStyle w:val="Hyperlink"/>
                 <w:noProof/>
               </w:rPr>
-              <w:t>10</w:t>
+              <w:t>11</w:t>
             </w:r>
             <w:r>
               <w:rPr>
@@ -2682,7 +2762,7 @@
                 <w:noProof/>
                 <w:webHidden/>
               </w:rPr>
-              <w:instrText xml:space="preserve"> PAGEREF _Toc428961665 \h </w:instrText>
+              <w:instrText xml:space="preserve"> PAGEREF _Toc429943066 \h </w:instrText>
             </w:r>
             <w:r>
               <w:rPr>
@@ -2722,13 +2802,13 @@
               <w:lang w:eastAsia="de-CH"/>
             </w:rPr>
           </w:pPr>
-          <w:hyperlink w:anchor="_Toc428961666" w:history="1">
+          <w:hyperlink w:anchor="_Toc429943067" w:history="1">
             <w:r>
               <w:rPr>
                 <w:rStyle w:val="Hyperlink"/>
                 <w:noProof/>
               </w:rPr>
-              <w:t>11</w:t>
+              <w:t>12</w:t>
             </w:r>
             <w:r>
               <w:rPr>
@@ -2764,7 +2844,7 @@
                 <w:noProof/>
                 <w:webHidden/>
               </w:rPr>
-              <w:instrText xml:space="preserve"> PAGEREF _Toc428961666 \h </w:instrText>
+              <w:instrText xml:space="preserve"> PAGEREF _Toc429943067 \h </w:instrText>
             </w:r>
             <w:r>
               <w:rPr>
@@ -2804,13 +2884,13 @@
               <w:lang w:eastAsia="de-CH"/>
             </w:rPr>
           </w:pPr>
-          <w:hyperlink w:anchor="_Toc428961667" w:history="1">
+          <w:hyperlink w:anchor="_Toc429943068" w:history="1">
             <w:r>
               <w:rPr>
                 <w:rStyle w:val="Hyperlink"/>
                 <w:noProof/>
               </w:rPr>
-              <w:t>12</w:t>
+              <w:t>13</w:t>
             </w:r>
             <w:r>
               <w:rPr>
@@ -2846,7 +2926,7 @@
                 <w:noProof/>
                 <w:webHidden/>
               </w:rPr>
-              <w:instrText xml:space="preserve"> PAGEREF _Toc428961667 \h </w:instrText>
+              <w:instrText xml:space="preserve"> PAGEREF _Toc429943068 \h </w:instrText>
             </w:r>
             <w:r>
               <w:rPr>
@@ -2886,13 +2966,13 @@
               <w:lang w:eastAsia="de-CH"/>
             </w:rPr>
           </w:pPr>
-          <w:hyperlink w:anchor="_Toc428961668" w:history="1">
+          <w:hyperlink w:anchor="_Toc429943069" w:history="1">
             <w:r>
               <w:rPr>
                 <w:rStyle w:val="Hyperlink"/>
                 <w:noProof/>
               </w:rPr>
-              <w:t>13</w:t>
+              <w:t>14</w:t>
             </w:r>
             <w:r>
               <w:rPr>
@@ -2928,7 +3008,7 @@
                 <w:noProof/>
                 <w:webHidden/>
               </w:rPr>
-              <w:instrText xml:space="preserve"> PAGEREF _Toc428961668 \h </w:instrText>
+              <w:instrText xml:space="preserve"> PAGEREF _Toc429943069 \h </w:instrText>
             </w:r>
             <w:r>
               <w:rPr>
@@ -2968,13 +3048,13 @@
               <w:lang w:eastAsia="de-CH"/>
             </w:rPr>
           </w:pPr>
-          <w:hyperlink w:anchor="_Toc428961669" w:history="1">
+          <w:hyperlink w:anchor="_Toc429943070" w:history="1">
             <w:r>
               <w:rPr>
                 <w:rStyle w:val="Hyperlink"/>
                 <w:noProof/>
               </w:rPr>
-              <w:t>14</w:t>
+              <w:t>15</w:t>
             </w:r>
             <w:r>
               <w:rPr>
@@ -3010,7 +3090,7 @@
                 <w:noProof/>
                 <w:webHidden/>
               </w:rPr>
-              <w:instrText xml:space="preserve"> PAGEREF _Toc428961669 \h </w:instrText>
+              <w:instrText xml:space="preserve"> PAGEREF _Toc429943070 \h </w:instrText>
             </w:r>
             <w:r>
               <w:rPr>
@@ -3050,13 +3130,13 @@
               <w:lang w:eastAsia="de-CH"/>
             </w:rPr>
           </w:pPr>
-          <w:hyperlink w:anchor="_Toc428961670" w:history="1">
+          <w:hyperlink w:anchor="_Toc429943071" w:history="1">
             <w:r>
               <w:rPr>
                 <w:rStyle w:val="Hyperlink"/>
                 <w:noProof/>
               </w:rPr>
-              <w:t>15</w:t>
+              <w:t>16</w:t>
             </w:r>
             <w:r>
               <w:rPr>
@@ -3092,7 +3172,7 @@
                 <w:noProof/>
                 <w:webHidden/>
               </w:rPr>
-              <w:instrText xml:space="preserve"> PAGEREF _Toc428961670 \h </w:instrText>
+              <w:instrText xml:space="preserve"> PAGEREF _Toc429943071 \h </w:instrText>
             </w:r>
             <w:r>
               <w:rPr>
@@ -3156,12 +3236,12 @@
       <w:pPr>
         <w:pStyle w:val="berschrift1"/>
       </w:pPr>
-      <w:bookmarkStart w:id="3" w:name="_Toc428961650"/>
+      <w:bookmarkStart w:id="2" w:name="_Toc429943050"/>
       <w:r>
         <w:lastRenderedPageBreak/>
         <w:t>Einleitung</w:t>
       </w:r>
-      <w:bookmarkEnd w:id="3"/>
+      <w:bookmarkEnd w:id="2"/>
     </w:p>
     <w:p>
       <w:r>
@@ -3208,15 +3288,65 @@
       <w:pPr>
         <w:pStyle w:val="berschrift1"/>
       </w:pPr>
-      <w:bookmarkStart w:id="4" w:name="_Toc428961651"/>
+      <w:bookmarkStart w:id="3" w:name="_Toc429943051"/>
       <w:r>
         <w:lastRenderedPageBreak/>
-        <w:t xml:space="preserve">Projekt </w:t>
+        <w:t>Projekt Übersicht</w:t>
       </w:r>
+      <w:bookmarkEnd w:id="3"/>
+    </w:p>
+    <w:p>
+      <w:pPr>
+        <w:pStyle w:val="berschrift2"/>
+      </w:pPr>
+      <w:bookmarkStart w:id="4" w:name="_Toc428961654"/>
+      <w:bookmarkStart w:id="5" w:name="_Toc429943052"/>
       <w:r>
-        <w:t>Übersicht</w:t>
+        <w:t>Projektorganisation</w:t>
       </w:r>
       <w:bookmarkEnd w:id="4"/>
+      <w:bookmarkEnd w:id="5"/>
+    </w:p>
+    <w:p>
+      <w:pPr>
+        <w:pStyle w:val="berschrift2"/>
+      </w:pPr>
+      <w:bookmarkStart w:id="6" w:name="_Toc429943053"/>
+      <w:r>
+        <w:t>Information &amp; Kommunikation</w:t>
+      </w:r>
+      <w:bookmarkEnd w:id="6"/>
+    </w:p>
+    <w:p>
+      <w:pPr>
+        <w:pStyle w:val="berschrift1"/>
+      </w:pPr>
+      <w:bookmarkStart w:id="7" w:name="_Toc429943054"/>
+      <w:r>
+        <w:t>Grundlagen</w:t>
+      </w:r>
+      <w:bookmarkEnd w:id="7"/>
+    </w:p>
+    <w:p>
+      <w:pPr>
+        <w:pStyle w:val="berschrift2"/>
+      </w:pPr>
+      <w:bookmarkStart w:id="8" w:name="_Toc429943055"/>
+      <w:r>
+        <w:t>Vorarbeiten</w:t>
+      </w:r>
+      <w:bookmarkEnd w:id="8"/>
+    </w:p>
+    <w:p/>
+    <w:p>
+      <w:pPr>
+        <w:pStyle w:val="berschrift1"/>
+      </w:pPr>
+      <w:bookmarkStart w:id="9" w:name="_Toc429943056"/>
+      <w:r>
+        <w:t>Anforderungsanalyse</w:t>
+      </w:r>
+      <w:bookmarkEnd w:id="9"/>
     </w:p>
     <w:p>
       <w:r>
@@ -3233,11 +3363,11 @@
       <w:pPr>
         <w:pStyle w:val="berschrift2"/>
       </w:pPr>
-      <w:bookmarkStart w:id="5" w:name="_Toc428961652"/>
+      <w:bookmarkStart w:id="10" w:name="_Toc429943057"/>
       <w:r>
         <w:t>Ausgangslage</w:t>
       </w:r>
-      <w:bookmarkEnd w:id="5"/>
+      <w:bookmarkEnd w:id="10"/>
     </w:p>
     <w:p>
       <w:r>
@@ -3299,31 +3429,11 @@
       <w:pPr>
         <w:pStyle w:val="berschrift2"/>
       </w:pPr>
-      <w:bookmarkStart w:id="6" w:name="_Toc428961653"/>
+      <w:bookmarkStart w:id="11" w:name="_Toc429943058"/>
       <w:r>
         <w:t>Ziele</w:t>
       </w:r>
-      <w:bookmarkEnd w:id="6"/>
-    </w:p>
-    <w:p>
-      <w:pPr>
-        <w:pStyle w:val="berschrift2"/>
-      </w:pPr>
-      <w:bookmarkStart w:id="7" w:name="_Toc428961654"/>
-      <w:r>
-        <w:t>Projektorganisation</w:t>
-      </w:r>
-      <w:bookmarkEnd w:id="7"/>
-    </w:p>
-    <w:p>
-      <w:pPr>
-        <w:pStyle w:val="berschrift2"/>
-      </w:pPr>
-      <w:bookmarkStart w:id="8" w:name="_Toc428961655"/>
-      <w:r>
-        <w:t>Information &amp; Kommunikation</w:t>
-      </w:r>
-      <w:bookmarkEnd w:id="8"/>
+      <w:bookmarkEnd w:id="11"/>
     </w:p>
     <w:p/>
     <w:p>
@@ -3345,40 +3455,10 @@
       <w:pPr>
         <w:pStyle w:val="berschrift1"/>
       </w:pPr>
-      <w:bookmarkStart w:id="9" w:name="_Toc428961656"/>
+      <w:bookmarkStart w:id="12" w:name="_Toc429943059"/>
       <w:r>
         <w:lastRenderedPageBreak/>
-        <w:t>Grundlagen</w:t>
-      </w:r>
-      <w:bookmarkEnd w:id="9"/>
-    </w:p>
-    <w:p>
-      <w:pPr>
-        <w:pStyle w:val="berschrift2"/>
-      </w:pPr>
-      <w:bookmarkStart w:id="10" w:name="_Toc428961657"/>
-      <w:r>
-        <w:t>Vorarbeiten</w:t>
-      </w:r>
-      <w:bookmarkEnd w:id="10"/>
-    </w:p>
-    <w:p>
-      <w:pPr>
-        <w:pStyle w:val="berschrift1"/>
-      </w:pPr>
-      <w:bookmarkStart w:id="11" w:name="_Toc428961658"/>
-      <w:r>
         <w:t>Anforderungen</w:t>
-      </w:r>
-      <w:bookmarkEnd w:id="11"/>
-    </w:p>
-    <w:p>
-      <w:pPr>
-        <w:pStyle w:val="berschrift2"/>
-      </w:pPr>
-      <w:bookmarkStart w:id="12" w:name="_Toc428961659"/>
-      <w:r>
-        <w:t>Funktional</w:t>
       </w:r>
       <w:bookmarkEnd w:id="12"/>
     </w:p>
@@ -3386,22 +3466,25 @@
       <w:pPr>
         <w:pStyle w:val="berschrift2"/>
       </w:pPr>
-      <w:bookmarkStart w:id="13" w:name="_Toc428961660"/>
+      <w:bookmarkStart w:id="13" w:name="_Toc429943060"/>
       <w:r>
-        <w:t>Nicht Funktional</w:t>
+        <w:t>Funktional</w:t>
       </w:r>
       <w:bookmarkEnd w:id="13"/>
     </w:p>
     <w:p>
       <w:pPr>
-        <w:rPr>
-          <w:rFonts w:asciiTheme="majorHAnsi" w:eastAsiaTheme="majorEastAsia" w:hAnsiTheme="majorHAnsi" w:cstheme="majorBidi"/>
-          <w:b/>
-          <w:bCs/>
-          <w:color w:val="A6A6A6" w:themeColor="background1" w:themeShade="A6"/>
-          <w:sz w:val="26"/>
-          <w:szCs w:val="26"/>
-        </w:rPr>
+        <w:pStyle w:val="berschrift2"/>
+      </w:pPr>
+      <w:bookmarkStart w:id="14" w:name="_Toc429943061"/>
+      <w:r>
+        <w:t>Nicht Funktional</w:t>
+      </w:r>
+      <w:bookmarkEnd w:id="14"/>
+    </w:p>
+    <w:p>
+      <w:pPr>
+        <w:pStyle w:val="berschrift1"/>
       </w:pPr>
       <w:r>
         <w:br w:type="page"/>
@@ -3411,20 +3494,10 @@
       <w:pPr>
         <w:pStyle w:val="berschrift1"/>
       </w:pPr>
-      <w:bookmarkStart w:id="14" w:name="_Toc428961661"/>
+      <w:bookmarkStart w:id="15" w:name="_Toc429943062"/>
       <w:r>
         <w:lastRenderedPageBreak/>
         <w:t>Abgrenzung</w:t>
-      </w:r>
-      <w:bookmarkEnd w:id="14"/>
-    </w:p>
-    <w:p>
-      <w:pPr>
-        <w:pStyle w:val="berschrift1"/>
-      </w:pPr>
-      <w:bookmarkStart w:id="15" w:name="_Toc428961662"/>
-      <w:r>
-        <w:t>Abhängigkeiten und Einflüsse</w:t>
       </w:r>
       <w:bookmarkEnd w:id="15"/>
     </w:p>
@@ -3432,9 +3505,9 @@
       <w:pPr>
         <w:pStyle w:val="berschrift1"/>
       </w:pPr>
-      <w:bookmarkStart w:id="16" w:name="_Toc428961663"/>
+      <w:bookmarkStart w:id="16" w:name="_Toc429943063"/>
       <w:r>
-        <w:t>Rahmenbedingungen</w:t>
+        <w:t>Abhängigkeiten und Einflüsse</w:t>
       </w:r>
       <w:bookmarkEnd w:id="16"/>
     </w:p>
@@ -3442,9 +3515,9 @@
       <w:pPr>
         <w:pStyle w:val="berschrift1"/>
       </w:pPr>
-      <w:bookmarkStart w:id="17" w:name="_Toc428961664"/>
+      <w:bookmarkStart w:id="17" w:name="_Toc429943064"/>
       <w:r>
-        <w:t>Technische Ressourcen</w:t>
+        <w:t>Rahmenbedingungen</w:t>
       </w:r>
       <w:bookmarkEnd w:id="17"/>
     </w:p>
@@ -3452,9 +3525,62 @@
       <w:pPr>
         <w:pStyle w:val="berschrift1"/>
       </w:pPr>
-      <w:bookmarkStart w:id="18" w:name="_Toc428961665"/>
       <w:r>
-        <w:t>Projektkosten &amp; Nutzen</w:t>
+        <w:t>Nutzen Revisionsplan</w:t>
+      </w:r>
+    </w:p>
+    <w:p>
+      <w:pPr>
+        <w:pStyle w:val="berschrift1"/>
+      </w:pPr>
+      <w:r>
+        <w:t>Testkonzept</w:t>
+      </w:r>
+    </w:p>
+    <w:p>
+      <w:pPr>
+        <w:pStyle w:val="berschrift1"/>
+      </w:pPr>
+      <w:r>
+        <w:t>UI</w:t>
+      </w:r>
+    </w:p>
+    <w:p>
+      <w:pPr>
+        <w:pStyle w:val="berschrift2"/>
+      </w:pPr>
+      <w:r>
+        <w:t xml:space="preserve">GUI </w:t>
+      </w:r>
+      <w:proofErr w:type="spellStart"/>
+      <w:r>
+        <w:t>Mockups</w:t>
+      </w:r>
+      <w:proofErr w:type="spellEnd"/>
+    </w:p>
+    <w:p>
+      <w:pPr>
+        <w:rPr>
+          <w:rFonts w:asciiTheme="majorHAnsi" w:eastAsiaTheme="majorEastAsia" w:hAnsiTheme="majorHAnsi" w:cstheme="majorBidi"/>
+          <w:b/>
+          <w:bCs/>
+          <w:color w:val="808080" w:themeColor="background1" w:themeShade="80"/>
+          <w:sz w:val="28"/>
+          <w:szCs w:val="28"/>
+        </w:rPr>
+      </w:pPr>
+      <w:bookmarkStart w:id="18" w:name="_Toc429943065"/>
+      <w:r>
+        <w:br w:type="page"/>
+      </w:r>
+    </w:p>
+    <w:p>
+      <w:pPr>
+        <w:pStyle w:val="berschrift1"/>
+      </w:pPr>
+      <w:r>
+        <w:lastRenderedPageBreak/>
+        <w:t>Technische Ressourcen</w:t>
       </w:r>
       <w:bookmarkEnd w:id="18"/>
     </w:p>
@@ -3462,9 +3588,9 @@
       <w:pPr>
         <w:pStyle w:val="berschrift1"/>
       </w:pPr>
-      <w:bookmarkStart w:id="19" w:name="_Toc428961666"/>
+      <w:bookmarkStart w:id="19" w:name="_Toc429943066"/>
       <w:r>
-        <w:t>Risiken</w:t>
+        <w:t>Projektkosten &amp; Nutzen</w:t>
       </w:r>
       <w:bookmarkEnd w:id="19"/>
     </w:p>
@@ -3472,9 +3598,9 @@
       <w:pPr>
         <w:pStyle w:val="berschrift1"/>
       </w:pPr>
-      <w:bookmarkStart w:id="20" w:name="_Toc428961667"/>
+      <w:bookmarkStart w:id="20" w:name="_Toc429943067"/>
       <w:r>
-        <w:t>Terminplan (Phasenplan)</w:t>
+        <w:t>Risiken</w:t>
       </w:r>
       <w:bookmarkEnd w:id="20"/>
     </w:p>
@@ -3482,19 +3608,19 @@
       <w:pPr>
         <w:pStyle w:val="berschrift1"/>
       </w:pPr>
-      <w:bookmarkStart w:id="21" w:name="_Toc428961668"/>
+      <w:bookmarkStart w:id="21" w:name="_Toc429943068"/>
       <w:r>
-        <w:t>Lieferobjekt Katalog</w:t>
+        <w:t>Phasenplan</w:t>
       </w:r>
-      <w:bookmarkEnd w:id="21"/>
     </w:p>
     <w:p>
       <w:pPr>
         <w:pStyle w:val="berschrift1"/>
       </w:pPr>
-      <w:bookmarkStart w:id="22" w:name="_Toc428961669"/>
+      <w:bookmarkStart w:id="22" w:name="_Toc429943069"/>
+      <w:bookmarkEnd w:id="21"/>
       <w:r>
-        <w:t>Auftragsbestätigung</w:t>
+        <w:t>Lieferobjekt Katalog</w:t>
       </w:r>
       <w:bookmarkEnd w:id="22"/>
     </w:p>
@@ -3502,11 +3628,23 @@
       <w:pPr>
         <w:pStyle w:val="berschrift1"/>
       </w:pPr>
-      <w:bookmarkStart w:id="23" w:name="_Toc428961670"/>
+      <w:bookmarkStart w:id="23" w:name="_Toc429943070"/>
+      <w:r>
+        <w:t>Auftragsbestätigung</w:t>
+      </w:r>
+      <w:bookmarkStart w:id="24" w:name="_GoBack"/>
+      <w:bookmarkEnd w:id="23"/>
+      <w:bookmarkEnd w:id="24"/>
+    </w:p>
+    <w:p>
+      <w:pPr>
+        <w:pStyle w:val="berschrift1"/>
+      </w:pPr>
+      <w:bookmarkStart w:id="25" w:name="_Toc429943071"/>
       <w:r>
         <w:t>Anhang</w:t>
       </w:r>
-      <w:bookmarkEnd w:id="23"/>
+      <w:bookmarkEnd w:id="25"/>
     </w:p>
     <w:sectPr>
       <w:headerReference w:type="default" r:id="rId11"/>
@@ -4991,7 +5129,6 @@
   <w:style w:type="character" w:default="1" w:styleId="Absatz-Standardschriftart">
     <w:name w:val="Default Paragraph Font"/>
     <w:uiPriority w:val="1"/>
-    <w:semiHidden/>
     <w:unhideWhenUsed/>
   </w:style>
   <w:style w:type="table" w:default="1" w:styleId="NormaleTabelle">
@@ -23073,7 +23210,7 @@
 </file>
 
 <file path=customXml/itemProps2.xml><?xml version="1.0" encoding="utf-8"?>
-<ds:datastoreItem xmlns:ds="http://schemas.openxmlformats.org/officeDocument/2006/customXml" ds:itemID="{D552146A-5473-45DB-8619-29EC358D18BD}">
+<ds:datastoreItem xmlns:ds="http://schemas.openxmlformats.org/officeDocument/2006/customXml" ds:itemID="{BA1FCCBF-EE37-4F8D-A7EF-684FD5A4C836}">
   <ds:schemaRefs>
     <ds:schemaRef ds:uri="http://schemas.openxmlformats.org/officeDocument/2006/bibliography"/>
   </ds:schemaRefs>

</xml_diff>